<commit_message>
Updated UC - DeFalco
</commit_message>
<xml_diff>
--- a/Work product/Partial Document/Use Case/UC_DeFalco.docx
+++ b/Work product/Partial Document/Use Case/UC_DeFalco.docx
@@ -1223,29 +1223,7 @@
                   <w:szCs w:val="26"/>
                   <w:lang w:eastAsia="en-US" w:bidi="ar-SA"/>
                 </w:rPr>
-                <w:t>EX</w:t>
-              </w:r>
-              <w:r>
-                <w:rPr>
-                  <w:rStyle w:val="Collegamentoipertestuale"/>
-                  <w:rFonts w:asciiTheme="minorHAnsi" w:eastAsia="Calibri" w:hAnsiTheme="minorHAnsi" w:cstheme="minorHAnsi"/>
-                  <w:kern w:val="0"/>
-                  <w:sz w:val="26"/>
-                  <w:szCs w:val="26"/>
-                  <w:lang w:eastAsia="en-US" w:bidi="ar-SA"/>
-                </w:rPr>
-                <w:t>_</w:t>
-              </w:r>
-              <w:r>
-                <w:rPr>
-                  <w:rStyle w:val="Collegamentoipertestuale"/>
-                  <w:rFonts w:asciiTheme="minorHAnsi" w:eastAsia="Calibri" w:hAnsiTheme="minorHAnsi" w:cstheme="minorHAnsi"/>
-                  <w:kern w:val="0"/>
-                  <w:sz w:val="26"/>
-                  <w:szCs w:val="26"/>
-                  <w:lang w:eastAsia="en-US" w:bidi="ar-SA"/>
-                </w:rPr>
-                <w:t>01</w:t>
+                <w:t>EX_01</w:t>
               </w:r>
             </w:hyperlink>
           </w:p>
@@ -3996,17 +3974,7 @@
                 <w:szCs w:val="26"/>
                 <w:lang w:eastAsia="en-US" w:bidi="ar-SA"/>
               </w:rPr>
-              <w:t>Se l’amministratore clicca sul pulsante “Indietro” si viene rimandati all’UC_GV0</w:t>
-            </w:r>
-            <w:r>
-              <w:rPr>
-                <w:rFonts w:asciiTheme="minorHAnsi" w:eastAsia="Calibri" w:hAnsiTheme="minorHAnsi" w:cstheme="minorHAnsi"/>
-                <w:kern w:val="0"/>
-                <w:sz w:val="26"/>
-                <w:szCs w:val="26"/>
-                <w:lang w:eastAsia="en-US" w:bidi="ar-SA"/>
-              </w:rPr>
-              <w:t>2</w:t>
+              <w:t>Se l’amministratore clicca sul pulsante “Indietro” si viene rimandati all’UC_GV02</w:t>
             </w:r>
           </w:p>
         </w:tc>
@@ -4888,17 +4856,7 @@
                 <w:szCs w:val="26"/>
                 <w:lang w:eastAsia="en-US" w:bidi="ar-SA"/>
               </w:rPr>
-              <w:t>Se l’amministratore clicca sul pulsante “Indietro” si viene rimandati all’UC_GV0</w:t>
-            </w:r>
-            <w:r>
-              <w:rPr>
-                <w:rFonts w:asciiTheme="minorHAnsi" w:eastAsia="Calibri" w:hAnsiTheme="minorHAnsi" w:cstheme="minorHAnsi"/>
-                <w:kern w:val="0"/>
-                <w:sz w:val="26"/>
-                <w:szCs w:val="26"/>
-                <w:lang w:eastAsia="en-US" w:bidi="ar-SA"/>
-              </w:rPr>
-              <w:t>3</w:t>
+              <w:t>Se l’amministratore clicca sul pulsante “Indietro” si viene rimandati all’UC_GV03</w:t>
             </w:r>
           </w:p>
         </w:tc>
@@ -8633,7 +8591,27 @@
                 <w:szCs w:val="26"/>
                 <w:lang w:eastAsia="en-US" w:bidi="ar-SA"/>
               </w:rPr>
-              <w:t>UC_GA01</w:t>
+              <w:t>UC_G</w:t>
+            </w:r>
+            <w:r>
+              <w:rPr>
+                <w:rFonts w:asciiTheme="minorHAnsi" w:eastAsia="Calibri" w:hAnsiTheme="minorHAnsi" w:cstheme="minorHAnsi"/>
+                <w:kern w:val="0"/>
+                <w:sz w:val="26"/>
+                <w:szCs w:val="26"/>
+                <w:lang w:eastAsia="en-US" w:bidi="ar-SA"/>
+              </w:rPr>
+              <w:t>U</w:t>
+            </w:r>
+            <w:r>
+              <w:rPr>
+                <w:rFonts w:asciiTheme="minorHAnsi" w:eastAsia="Calibri" w:hAnsiTheme="minorHAnsi" w:cstheme="minorHAnsi"/>
+                <w:kern w:val="0"/>
+                <w:sz w:val="26"/>
+                <w:szCs w:val="26"/>
+                <w:lang w:eastAsia="en-US" w:bidi="ar-SA"/>
+              </w:rPr>
+              <w:t>01</w:t>
             </w:r>
           </w:p>
         </w:tc>
@@ -9773,7 +9751,27 @@
                 <w:szCs w:val="26"/>
                 <w:lang w:eastAsia="en-US" w:bidi="ar-SA"/>
               </w:rPr>
-              <w:t>UC_GA02</w:t>
+              <w:t>UC_G</w:t>
+            </w:r>
+            <w:r>
+              <w:rPr>
+                <w:rFonts w:asciiTheme="minorHAnsi" w:eastAsia="Calibri" w:hAnsiTheme="minorHAnsi" w:cstheme="minorHAnsi"/>
+                <w:kern w:val="0"/>
+                <w:sz w:val="26"/>
+                <w:szCs w:val="26"/>
+                <w:lang w:eastAsia="en-US" w:bidi="ar-SA"/>
+              </w:rPr>
+              <w:t>U</w:t>
+            </w:r>
+            <w:r>
+              <w:rPr>
+                <w:rFonts w:asciiTheme="minorHAnsi" w:eastAsia="Calibri" w:hAnsiTheme="minorHAnsi" w:cstheme="minorHAnsi"/>
+                <w:kern w:val="0"/>
+                <w:sz w:val="26"/>
+                <w:szCs w:val="26"/>
+                <w:lang w:eastAsia="en-US" w:bidi="ar-SA"/>
+              </w:rPr>
+              <w:t>02</w:t>
             </w:r>
           </w:p>
         </w:tc>
@@ -10721,7 +10719,27 @@
                 <w:szCs w:val="26"/>
                 <w:lang w:eastAsia="en-US" w:bidi="ar-SA"/>
               </w:rPr>
-              <w:t>UC_GA03</w:t>
+              <w:t>UC_G</w:t>
+            </w:r>
+            <w:r>
+              <w:rPr>
+                <w:rFonts w:asciiTheme="minorHAnsi" w:eastAsia="Calibri" w:hAnsiTheme="minorHAnsi" w:cstheme="minorHAnsi"/>
+                <w:kern w:val="0"/>
+                <w:sz w:val="26"/>
+                <w:szCs w:val="26"/>
+                <w:lang w:eastAsia="en-US" w:bidi="ar-SA"/>
+              </w:rPr>
+              <w:t>U</w:t>
+            </w:r>
+            <w:r>
+              <w:rPr>
+                <w:rFonts w:asciiTheme="minorHAnsi" w:eastAsia="Calibri" w:hAnsiTheme="minorHAnsi" w:cstheme="minorHAnsi"/>
+                <w:kern w:val="0"/>
+                <w:sz w:val="26"/>
+                <w:szCs w:val="26"/>
+                <w:lang w:eastAsia="en-US" w:bidi="ar-SA"/>
+              </w:rPr>
+              <w:t>03</w:t>
             </w:r>
           </w:p>
         </w:tc>
@@ -11657,7 +11675,17 @@
                 <w:szCs w:val="26"/>
                 <w:lang w:eastAsia="en-US" w:bidi="ar-SA"/>
               </w:rPr>
-              <w:t>UC_GU02</w:t>
+              <w:t>UC_GU0</w:t>
+            </w:r>
+            <w:r>
+              <w:rPr>
+                <w:rFonts w:asciiTheme="minorHAnsi" w:eastAsia="Calibri" w:hAnsiTheme="minorHAnsi" w:cstheme="minorHAnsi"/>
+                <w:kern w:val="0"/>
+                <w:sz w:val="26"/>
+                <w:szCs w:val="26"/>
+                <w:lang w:eastAsia="en-US" w:bidi="ar-SA"/>
+              </w:rPr>
+              <w:t>4</w:t>
             </w:r>
           </w:p>
         </w:tc>
@@ -15282,17 +15310,7 @@
                 <w:szCs w:val="26"/>
                 <w:lang w:eastAsia="en-US" w:bidi="ar-SA"/>
               </w:rPr>
-              <w:t>EX_0</w:t>
-            </w:r>
-            <w:r>
-              <w:rPr>
-                <w:rFonts w:asciiTheme="minorHAnsi" w:eastAsia="Calibri" w:hAnsiTheme="minorHAnsi" w:cstheme="minorHAnsi"/>
-                <w:kern w:val="0"/>
-                <w:sz w:val="26"/>
-                <w:szCs w:val="26"/>
-                <w:lang w:eastAsia="en-US" w:bidi="ar-SA"/>
-              </w:rPr>
-              <w:t>4</w:t>
+              <w:t>EX_04</w:t>
             </w:r>
           </w:p>
         </w:tc>
@@ -15761,27 +15779,7 @@
                 <w:szCs w:val="26"/>
                 <w:lang w:eastAsia="en-US" w:bidi="ar-SA"/>
               </w:rPr>
-              <w:t>L’amministratore si trova nell’ UC_GV0</w:t>
-            </w:r>
-            <w:r>
-              <w:rPr>
-                <w:rFonts w:asciiTheme="minorHAnsi" w:eastAsia="Calibri" w:hAnsiTheme="minorHAnsi" w:cstheme="minorHAnsi"/>
-                <w:kern w:val="0"/>
-                <w:sz w:val="26"/>
-                <w:szCs w:val="26"/>
-                <w:lang w:eastAsia="en-US" w:bidi="ar-SA"/>
-              </w:rPr>
-              <w:t>5</w:t>
-            </w:r>
-            <w:r>
-              <w:rPr>
-                <w:rFonts w:asciiTheme="minorHAnsi" w:eastAsia="Calibri" w:hAnsiTheme="minorHAnsi" w:cstheme="minorHAnsi"/>
-                <w:kern w:val="0"/>
-                <w:sz w:val="26"/>
-                <w:szCs w:val="26"/>
-                <w:lang w:eastAsia="en-US" w:bidi="ar-SA"/>
-              </w:rPr>
-              <w:t>, preme sul tasto “Prosegui” ma non ha compilato correttamente uno o più campi</w:t>
+              <w:t>L’amministratore si trova nell’ UC_GV05, preme sul tasto “Prosegui” ma non ha compilato correttamente uno o più campi</w:t>
             </w:r>
           </w:p>
         </w:tc>
@@ -16207,17 +16205,7 @@
                 <w:szCs w:val="26"/>
                 <w:lang w:eastAsia="en-US" w:bidi="ar-SA"/>
               </w:rPr>
-              <w:t>EX_0</w:t>
-            </w:r>
-            <w:r>
-              <w:rPr>
-                <w:rFonts w:asciiTheme="minorHAnsi" w:eastAsia="Calibri" w:hAnsiTheme="minorHAnsi" w:cstheme="minorHAnsi"/>
-                <w:kern w:val="0"/>
-                <w:sz w:val="26"/>
-                <w:szCs w:val="26"/>
-                <w:lang w:eastAsia="en-US" w:bidi="ar-SA"/>
-              </w:rPr>
-              <w:t>5</w:t>
+              <w:t>EX_05</w:t>
             </w:r>
           </w:p>
         </w:tc>
@@ -16306,27 +16294,7 @@
                 <w:szCs w:val="26"/>
                 <w:lang w:eastAsia="en-US" w:bidi="ar-SA"/>
               </w:rPr>
-              <w:t xml:space="preserve">Errore nei campi della form “Modifica delle informazioni di un veicolo – Step </w:t>
-            </w:r>
-            <w:r>
-              <w:rPr>
-                <w:rFonts w:asciiTheme="minorHAnsi" w:eastAsia="Calibri" w:hAnsiTheme="minorHAnsi" w:cstheme="minorHAnsi"/>
-                <w:kern w:val="0"/>
-                <w:sz w:val="26"/>
-                <w:szCs w:val="26"/>
-                <w:lang w:eastAsia="en-US" w:bidi="ar-SA"/>
-              </w:rPr>
-              <w:t>2</w:t>
-            </w:r>
-            <w:r>
-              <w:rPr>
-                <w:rFonts w:asciiTheme="minorHAnsi" w:eastAsia="Calibri" w:hAnsiTheme="minorHAnsi" w:cstheme="minorHAnsi"/>
-                <w:kern w:val="0"/>
-                <w:sz w:val="26"/>
-                <w:szCs w:val="26"/>
-                <w:lang w:eastAsia="en-US" w:bidi="ar-SA"/>
-              </w:rPr>
-              <w:t>”</w:t>
+              <w:t>Errore nei campi della form “Modifica delle informazioni di un veicolo – Step 2”</w:t>
             </w:r>
           </w:p>
         </w:tc>
@@ -16706,27 +16674,7 @@
                 <w:szCs w:val="26"/>
                 <w:lang w:eastAsia="en-US" w:bidi="ar-SA"/>
               </w:rPr>
-              <w:t>L’amministratore si trova nell’ UC_GV0</w:t>
-            </w:r>
-            <w:r>
-              <w:rPr>
-                <w:rFonts w:asciiTheme="minorHAnsi" w:eastAsia="Calibri" w:hAnsiTheme="minorHAnsi" w:cstheme="minorHAnsi"/>
-                <w:kern w:val="0"/>
-                <w:sz w:val="26"/>
-                <w:szCs w:val="26"/>
-                <w:lang w:eastAsia="en-US" w:bidi="ar-SA"/>
-              </w:rPr>
-              <w:t>6</w:t>
-            </w:r>
-            <w:r>
-              <w:rPr>
-                <w:rFonts w:asciiTheme="minorHAnsi" w:eastAsia="Calibri" w:hAnsiTheme="minorHAnsi" w:cstheme="minorHAnsi"/>
-                <w:kern w:val="0"/>
-                <w:sz w:val="26"/>
-                <w:szCs w:val="26"/>
-                <w:lang w:eastAsia="en-US" w:bidi="ar-SA"/>
-              </w:rPr>
-              <w:t>, preme sul tasto “Prosegui” ma non ha compilato correttamente uno o più campi</w:t>
+              <w:t>L’amministratore si trova nell’ UC_GV06, preme sul tasto “Prosegui” ma non ha compilato correttamente uno o più campi</w:t>
             </w:r>
           </w:p>
         </w:tc>
@@ -17152,17 +17100,7 @@
                 <w:szCs w:val="26"/>
                 <w:lang w:eastAsia="en-US" w:bidi="ar-SA"/>
               </w:rPr>
-              <w:t>EX_0</w:t>
-            </w:r>
-            <w:r>
-              <w:rPr>
-                <w:rFonts w:asciiTheme="minorHAnsi" w:eastAsia="Calibri" w:hAnsiTheme="minorHAnsi" w:cstheme="minorHAnsi"/>
-                <w:kern w:val="0"/>
-                <w:sz w:val="26"/>
-                <w:szCs w:val="26"/>
-                <w:lang w:eastAsia="en-US" w:bidi="ar-SA"/>
-              </w:rPr>
-              <w:t>6</w:t>
+              <w:t>EX_06</w:t>
             </w:r>
           </w:p>
         </w:tc>
@@ -17251,27 +17189,7 @@
                 <w:szCs w:val="26"/>
                 <w:lang w:eastAsia="en-US" w:bidi="ar-SA"/>
               </w:rPr>
-              <w:t xml:space="preserve">Errore nei campi della form “Modifica delle informazioni di un veicolo – Step </w:t>
-            </w:r>
-            <w:r>
-              <w:rPr>
-                <w:rFonts w:asciiTheme="minorHAnsi" w:eastAsia="Calibri" w:hAnsiTheme="minorHAnsi" w:cstheme="minorHAnsi"/>
-                <w:kern w:val="0"/>
-                <w:sz w:val="26"/>
-                <w:szCs w:val="26"/>
-                <w:lang w:eastAsia="en-US" w:bidi="ar-SA"/>
-              </w:rPr>
-              <w:t>3</w:t>
-            </w:r>
-            <w:r>
-              <w:rPr>
-                <w:rFonts w:asciiTheme="minorHAnsi" w:eastAsia="Calibri" w:hAnsiTheme="minorHAnsi" w:cstheme="minorHAnsi"/>
-                <w:kern w:val="0"/>
-                <w:sz w:val="26"/>
-                <w:szCs w:val="26"/>
-                <w:lang w:eastAsia="en-US" w:bidi="ar-SA"/>
-              </w:rPr>
-              <w:t>”</w:t>
+              <w:t>Errore nei campi della form “Modifica delle informazioni di un veicolo – Step 3”</w:t>
             </w:r>
           </w:p>
         </w:tc>
@@ -17562,27 +17480,7 @@
                 <w:szCs w:val="26"/>
                 <w:lang w:eastAsia="en-US" w:bidi="ar-SA"/>
               </w:rPr>
-              <w:t>L’amministratore preme sul pulsante “</w:t>
-            </w:r>
-            <w:r>
-              <w:rPr>
-                <w:rFonts w:asciiTheme="minorHAnsi" w:eastAsia="Calibri" w:hAnsiTheme="minorHAnsi" w:cstheme="minorHAnsi"/>
-                <w:kern w:val="0"/>
-                <w:sz w:val="26"/>
-                <w:szCs w:val="26"/>
-                <w:lang w:eastAsia="en-US" w:bidi="ar-SA"/>
-              </w:rPr>
-              <w:t>Conferma</w:t>
-            </w:r>
-            <w:r>
-              <w:rPr>
-                <w:rFonts w:asciiTheme="minorHAnsi" w:eastAsia="Calibri" w:hAnsiTheme="minorHAnsi" w:cstheme="minorHAnsi"/>
-                <w:kern w:val="0"/>
-                <w:sz w:val="26"/>
-                <w:szCs w:val="26"/>
-                <w:lang w:eastAsia="en-US" w:bidi="ar-SA"/>
-              </w:rPr>
-              <w:t>”</w:t>
+              <w:t>L’amministratore preme sul pulsante “Conferma”</w:t>
             </w:r>
           </w:p>
         </w:tc>
@@ -17671,47 +17569,7 @@
                 <w:szCs w:val="26"/>
                 <w:lang w:eastAsia="en-US" w:bidi="ar-SA"/>
               </w:rPr>
-              <w:t>L’amministratore si trova nell’ UC_GV0</w:t>
-            </w:r>
-            <w:r>
-              <w:rPr>
-                <w:rFonts w:asciiTheme="minorHAnsi" w:eastAsia="Calibri" w:hAnsiTheme="minorHAnsi" w:cstheme="minorHAnsi"/>
-                <w:kern w:val="0"/>
-                <w:sz w:val="26"/>
-                <w:szCs w:val="26"/>
-                <w:lang w:eastAsia="en-US" w:bidi="ar-SA"/>
-              </w:rPr>
-              <w:t>7</w:t>
-            </w:r>
-            <w:r>
-              <w:rPr>
-                <w:rFonts w:asciiTheme="minorHAnsi" w:eastAsia="Calibri" w:hAnsiTheme="minorHAnsi" w:cstheme="minorHAnsi"/>
-                <w:kern w:val="0"/>
-                <w:sz w:val="26"/>
-                <w:szCs w:val="26"/>
-                <w:lang w:eastAsia="en-US" w:bidi="ar-SA"/>
-              </w:rPr>
-              <w:t>, preme sul tasto “</w:t>
-            </w:r>
-            <w:r>
-              <w:rPr>
-                <w:rFonts w:asciiTheme="minorHAnsi" w:eastAsia="Calibri" w:hAnsiTheme="minorHAnsi" w:cstheme="minorHAnsi"/>
-                <w:kern w:val="0"/>
-                <w:sz w:val="26"/>
-                <w:szCs w:val="26"/>
-                <w:lang w:eastAsia="en-US" w:bidi="ar-SA"/>
-              </w:rPr>
-              <w:t>Conferma</w:t>
-            </w:r>
-            <w:r>
-              <w:rPr>
-                <w:rFonts w:asciiTheme="minorHAnsi" w:eastAsia="Calibri" w:hAnsiTheme="minorHAnsi" w:cstheme="minorHAnsi"/>
-                <w:kern w:val="0"/>
-                <w:sz w:val="26"/>
-                <w:szCs w:val="26"/>
-                <w:lang w:eastAsia="en-US" w:bidi="ar-SA"/>
-              </w:rPr>
-              <w:t>” ma non ha compilato correttamente uno o più campi</w:t>
+              <w:t>L’amministratore si trova nell’ UC_GV07, preme sul tasto “Conferma” ma non ha compilato correttamente uno o più campi</w:t>
             </w:r>
           </w:p>
         </w:tc>
@@ -17800,27 +17658,7 @@
                 <w:szCs w:val="26"/>
                 <w:lang w:eastAsia="en-US" w:bidi="ar-SA"/>
               </w:rPr>
-              <w:t>L’amministratore clicca sul pulsante “</w:t>
-            </w:r>
-            <w:r>
-              <w:rPr>
-                <w:rFonts w:asciiTheme="minorHAnsi" w:eastAsia="Calibri" w:hAnsiTheme="minorHAnsi" w:cstheme="minorHAnsi"/>
-                <w:kern w:val="0"/>
-                <w:sz w:val="26"/>
-                <w:szCs w:val="26"/>
-                <w:lang w:eastAsia="en-US" w:bidi="ar-SA"/>
-              </w:rPr>
-              <w:t>Conferma</w:t>
-            </w:r>
-            <w:r>
-              <w:rPr>
-                <w:rFonts w:asciiTheme="minorHAnsi" w:eastAsia="Calibri" w:hAnsiTheme="minorHAnsi" w:cstheme="minorHAnsi"/>
-                <w:kern w:val="0"/>
-                <w:sz w:val="26"/>
-                <w:szCs w:val="26"/>
-                <w:lang w:eastAsia="en-US" w:bidi="ar-SA"/>
-              </w:rPr>
-              <w:t>”</w:t>
+              <w:t>L’amministratore clicca sul pulsante “Conferma”</w:t>
             </w:r>
             <w:r>
               <w:rPr>
@@ -17840,17 +17678,7 @@
                 <w:szCs w:val="26"/>
                 <w:lang w:eastAsia="en-US" w:bidi="ar-SA"/>
               </w:rPr>
-              <w:t xml:space="preserve"> </w:t>
-            </w:r>
-            <w:r>
-              <w:rPr>
-                <w:rFonts w:asciiTheme="minorHAnsi" w:eastAsia="Calibri" w:hAnsiTheme="minorHAnsi" w:cstheme="minorHAnsi"/>
-                <w:kern w:val="0"/>
-                <w:sz w:val="26"/>
-                <w:szCs w:val="26"/>
-                <w:lang w:eastAsia="en-US" w:bidi="ar-SA"/>
-              </w:rPr>
-              <w:t>nel sistema i dati verranno aggiornati</w:t>
+              <w:t xml:space="preserve"> nel sistema i dati verranno aggiornati</w:t>
             </w:r>
           </w:p>
         </w:tc>
@@ -18187,17 +18015,7 @@
                 <w:szCs w:val="26"/>
                 <w:lang w:eastAsia="en-US" w:bidi="ar-SA"/>
               </w:rPr>
-              <w:t>EX_0</w:t>
-            </w:r>
-            <w:r>
-              <w:rPr>
-                <w:rFonts w:asciiTheme="minorHAnsi" w:eastAsia="Calibri" w:hAnsiTheme="minorHAnsi" w:cstheme="minorHAnsi"/>
-                <w:kern w:val="0"/>
-                <w:sz w:val="26"/>
-                <w:szCs w:val="26"/>
-                <w:lang w:eastAsia="en-US" w:bidi="ar-SA"/>
-              </w:rPr>
-              <w:t>7</w:t>
+              <w:t>EX_07</w:t>
             </w:r>
           </w:p>
         </w:tc>
@@ -18587,27 +18405,7 @@
                 <w:szCs w:val="26"/>
                 <w:lang w:eastAsia="en-US" w:bidi="ar-SA"/>
               </w:rPr>
-              <w:t>L’amministratore preme sul pulsante “</w:t>
-            </w:r>
-            <w:r>
-              <w:rPr>
-                <w:rFonts w:asciiTheme="minorHAnsi" w:eastAsia="Calibri" w:hAnsiTheme="minorHAnsi" w:cstheme="minorHAnsi"/>
-                <w:kern w:val="0"/>
-                <w:sz w:val="26"/>
-                <w:szCs w:val="26"/>
-                <w:lang w:eastAsia="en-US" w:bidi="ar-SA"/>
-              </w:rPr>
-              <w:t>Aggiungi amministratore</w:t>
-            </w:r>
-            <w:r>
-              <w:rPr>
-                <w:rFonts w:asciiTheme="minorHAnsi" w:eastAsia="Calibri" w:hAnsiTheme="minorHAnsi" w:cstheme="minorHAnsi"/>
-                <w:kern w:val="0"/>
-                <w:sz w:val="26"/>
-                <w:szCs w:val="26"/>
-                <w:lang w:eastAsia="en-US" w:bidi="ar-SA"/>
-              </w:rPr>
-              <w:t>”</w:t>
+              <w:t>L’amministratore preme sul pulsante “Aggiungi amministratore”</w:t>
             </w:r>
           </w:p>
         </w:tc>
@@ -18696,27 +18494,27 @@
                 <w:szCs w:val="26"/>
                 <w:lang w:eastAsia="en-US" w:bidi="ar-SA"/>
               </w:rPr>
-              <w:t>L’amministratore si trova nell’ UC_GA01, preme sul tasto “</w:t>
-            </w:r>
-            <w:r>
-              <w:rPr>
-                <w:rFonts w:asciiTheme="minorHAnsi" w:eastAsia="Calibri" w:hAnsiTheme="minorHAnsi" w:cstheme="minorHAnsi"/>
-                <w:kern w:val="0"/>
-                <w:sz w:val="26"/>
-                <w:szCs w:val="26"/>
-                <w:lang w:eastAsia="en-US" w:bidi="ar-SA"/>
-              </w:rPr>
-              <w:t>Aggiungi amministratore</w:t>
-            </w:r>
-            <w:r>
-              <w:rPr>
-                <w:rFonts w:asciiTheme="minorHAnsi" w:eastAsia="Calibri" w:hAnsiTheme="minorHAnsi" w:cstheme="minorHAnsi"/>
-                <w:kern w:val="0"/>
-                <w:sz w:val="26"/>
-                <w:szCs w:val="26"/>
-                <w:lang w:eastAsia="en-US" w:bidi="ar-SA"/>
-              </w:rPr>
-              <w:t>” ma non ha compilato correttamente uno o più campi</w:t>
+              <w:t>L’amministratore si trova nell’ UC_G</w:t>
+            </w:r>
+            <w:r>
+              <w:rPr>
+                <w:rFonts w:asciiTheme="minorHAnsi" w:eastAsia="Calibri" w:hAnsiTheme="minorHAnsi" w:cstheme="minorHAnsi"/>
+                <w:kern w:val="0"/>
+                <w:sz w:val="26"/>
+                <w:szCs w:val="26"/>
+                <w:lang w:eastAsia="en-US" w:bidi="ar-SA"/>
+              </w:rPr>
+              <w:t>U</w:t>
+            </w:r>
+            <w:r>
+              <w:rPr>
+                <w:rFonts w:asciiTheme="minorHAnsi" w:eastAsia="Calibri" w:hAnsiTheme="minorHAnsi" w:cstheme="minorHAnsi"/>
+                <w:kern w:val="0"/>
+                <w:sz w:val="26"/>
+                <w:szCs w:val="26"/>
+                <w:lang w:eastAsia="en-US" w:bidi="ar-SA"/>
+              </w:rPr>
+              <w:t>01, preme sul tasto “Aggiungi amministratore” ma non ha compilato correttamente uno o più campi</w:t>
             </w:r>
           </w:p>
         </w:tc>
@@ -18805,57 +18603,7 @@
                 <w:szCs w:val="26"/>
                 <w:lang w:eastAsia="en-US" w:bidi="ar-SA"/>
               </w:rPr>
-              <w:t>L’amministratore clicca sul pulsante “</w:t>
-            </w:r>
-            <w:r>
-              <w:rPr>
-                <w:rFonts w:asciiTheme="minorHAnsi" w:eastAsia="Calibri" w:hAnsiTheme="minorHAnsi" w:cstheme="minorHAnsi"/>
-                <w:kern w:val="0"/>
-                <w:sz w:val="26"/>
-                <w:szCs w:val="26"/>
-                <w:lang w:eastAsia="en-US" w:bidi="ar-SA"/>
-              </w:rPr>
-              <w:t>Aggiungi amministratore</w:t>
-            </w:r>
-            <w:r>
-              <w:rPr>
-                <w:rFonts w:asciiTheme="minorHAnsi" w:eastAsia="Calibri" w:hAnsiTheme="minorHAnsi" w:cstheme="minorHAnsi"/>
-                <w:kern w:val="0"/>
-                <w:sz w:val="26"/>
-                <w:szCs w:val="26"/>
-                <w:lang w:eastAsia="en-US" w:bidi="ar-SA"/>
-              </w:rPr>
-              <w:t>”</w:t>
-            </w:r>
-            <w:r>
-              <w:rPr>
-                <w:rFonts w:asciiTheme="minorHAnsi" w:eastAsia="Calibri" w:hAnsiTheme="minorHAnsi" w:cstheme="minorHAnsi"/>
-                <w:kern w:val="0"/>
-                <w:sz w:val="26"/>
-                <w:szCs w:val="26"/>
-                <w:lang w:eastAsia="en-US" w:bidi="ar-SA"/>
-              </w:rPr>
-              <w:t xml:space="preserve"> e</w:t>
-            </w:r>
-            <w:r>
-              <w:rPr>
-                <w:rFonts w:asciiTheme="minorHAnsi" w:eastAsia="Calibri" w:hAnsiTheme="minorHAnsi" w:cstheme="minorHAnsi"/>
-                <w:kern w:val="0"/>
-                <w:sz w:val="26"/>
-                <w:szCs w:val="26"/>
-                <w:lang w:eastAsia="en-US" w:bidi="ar-SA"/>
-              </w:rPr>
-              <w:t xml:space="preserve"> </w:t>
-            </w:r>
-            <w:r>
-              <w:rPr>
-                <w:rFonts w:asciiTheme="minorHAnsi" w:eastAsia="Calibri" w:hAnsiTheme="minorHAnsi" w:cstheme="minorHAnsi"/>
-                <w:kern w:val="0"/>
-                <w:sz w:val="26"/>
-                <w:szCs w:val="26"/>
-                <w:lang w:eastAsia="en-US" w:bidi="ar-SA"/>
-              </w:rPr>
-              <w:t>il sistema invia una mail al nuovo amministratore per la conferma del ruolo</w:t>
+              <w:t>L’amministratore clicca sul pulsante “Aggiungi amministratore” e il sistema invia una mail al nuovo amministratore per la conferma del ruolo</w:t>
             </w:r>
           </w:p>
         </w:tc>
@@ -19192,17 +18940,7 @@
                 <w:szCs w:val="26"/>
                 <w:lang w:eastAsia="en-US" w:bidi="ar-SA"/>
               </w:rPr>
-              <w:t>EX_0</w:t>
-            </w:r>
-            <w:r>
-              <w:rPr>
-                <w:rFonts w:asciiTheme="minorHAnsi" w:eastAsia="Calibri" w:hAnsiTheme="minorHAnsi" w:cstheme="minorHAnsi"/>
-                <w:kern w:val="0"/>
-                <w:sz w:val="26"/>
-                <w:szCs w:val="26"/>
-                <w:lang w:eastAsia="en-US" w:bidi="ar-SA"/>
-              </w:rPr>
-              <w:t>8</w:t>
+              <w:t>EX_08</w:t>
             </w:r>
           </w:p>
         </w:tc>
@@ -19556,17 +19294,7 @@
                 <w:szCs w:val="26"/>
                 <w:lang w:eastAsia="en-US" w:bidi="ar-SA"/>
               </w:rPr>
-              <w:t>Il futuro amministratore</w:t>
-            </w:r>
-            <w:r>
-              <w:rPr>
-                <w:rFonts w:asciiTheme="minorHAnsi" w:eastAsia="Calibri" w:hAnsiTheme="minorHAnsi" w:cstheme="minorHAnsi"/>
-                <w:kern w:val="0"/>
-                <w:sz w:val="26"/>
-                <w:szCs w:val="26"/>
-                <w:lang w:eastAsia="en-US" w:bidi="ar-SA"/>
-              </w:rPr>
-              <w:t xml:space="preserve"> </w:t>
+              <w:t xml:space="preserve">Il futuro amministratore </w:t>
             </w:r>
             <w:r>
               <w:rPr>
@@ -19632,37 +19360,7 @@
                 <w:szCs w:val="26"/>
                 <w:lang w:eastAsia="en-US" w:bidi="ar-SA"/>
               </w:rPr>
-              <w:t>Il futuro amministratore</w:t>
-            </w:r>
-            <w:r>
-              <w:rPr>
-                <w:rFonts w:asciiTheme="minorHAnsi" w:eastAsia="Calibri" w:hAnsiTheme="minorHAnsi" w:cstheme="minorHAnsi"/>
-                <w:kern w:val="0"/>
-                <w:sz w:val="26"/>
-                <w:szCs w:val="26"/>
-                <w:lang w:eastAsia="en-US" w:bidi="ar-SA"/>
-              </w:rPr>
-              <w:t xml:space="preserve"> preme sul pulsante “</w:t>
-            </w:r>
-            <w:r>
-              <w:rPr>
-                <w:rFonts w:asciiTheme="minorHAnsi" w:eastAsia="Calibri" w:hAnsiTheme="minorHAnsi" w:cstheme="minorHAnsi"/>
-                <w:kern w:val="0"/>
-                <w:sz w:val="26"/>
-                <w:szCs w:val="26"/>
-                <w:lang w:eastAsia="en-US" w:bidi="ar-SA"/>
-              </w:rPr>
-              <w:t>Diventa amministratore</w:t>
-            </w:r>
-            <w:r>
-              <w:rPr>
-                <w:rFonts w:asciiTheme="minorHAnsi" w:eastAsia="Calibri" w:hAnsiTheme="minorHAnsi" w:cstheme="minorHAnsi"/>
-                <w:kern w:val="0"/>
-                <w:sz w:val="26"/>
-                <w:szCs w:val="26"/>
-                <w:lang w:eastAsia="en-US" w:bidi="ar-SA"/>
-              </w:rPr>
-              <w:t>”</w:t>
+              <w:t>Il futuro amministratore preme sul pulsante “Diventa amministratore”</w:t>
             </w:r>
           </w:p>
         </w:tc>
@@ -19751,47 +19449,49 @@
                 <w:szCs w:val="26"/>
                 <w:lang w:eastAsia="en-US" w:bidi="ar-SA"/>
               </w:rPr>
-              <w:t>Il futuro amministratore</w:t>
-            </w:r>
-            <w:r>
-              <w:rPr>
-                <w:rFonts w:asciiTheme="minorHAnsi" w:eastAsia="Calibri" w:hAnsiTheme="minorHAnsi" w:cstheme="minorHAnsi"/>
-                <w:kern w:val="0"/>
-                <w:sz w:val="26"/>
-                <w:szCs w:val="26"/>
-                <w:lang w:eastAsia="en-US" w:bidi="ar-SA"/>
-              </w:rPr>
-              <w:t xml:space="preserve"> si trova nell’ UC_GA0</w:t>
-            </w:r>
-            <w:r>
-              <w:rPr>
-                <w:rFonts w:asciiTheme="minorHAnsi" w:eastAsia="Calibri" w:hAnsiTheme="minorHAnsi" w:cstheme="minorHAnsi"/>
-                <w:kern w:val="0"/>
-                <w:sz w:val="26"/>
-                <w:szCs w:val="26"/>
-                <w:lang w:eastAsia="en-US" w:bidi="ar-SA"/>
-              </w:rPr>
-              <w:t>2</w:t>
-            </w:r>
-            <w:r>
-              <w:rPr>
-                <w:rFonts w:asciiTheme="minorHAnsi" w:eastAsia="Calibri" w:hAnsiTheme="minorHAnsi" w:cstheme="minorHAnsi"/>
-                <w:kern w:val="0"/>
-                <w:sz w:val="26"/>
-                <w:szCs w:val="26"/>
-                <w:lang w:eastAsia="en-US" w:bidi="ar-SA"/>
-              </w:rPr>
-              <w:t xml:space="preserve">, preme sul tasto “Diventa amministratore” ma </w:t>
-            </w:r>
-            <w:r>
-              <w:rPr>
-                <w:rFonts w:asciiTheme="minorHAnsi" w:eastAsia="Calibri" w:hAnsiTheme="minorHAnsi" w:cstheme="minorHAnsi"/>
-                <w:kern w:val="0"/>
-                <w:sz w:val="26"/>
-                <w:szCs w:val="26"/>
-                <w:lang w:eastAsia="en-US" w:bidi="ar-SA"/>
-              </w:rPr>
-              <w:t>le password non corrispondono</w:t>
+              <w:t>Il futuro amministratore si trova nell’ UC_</w:t>
+            </w:r>
+            <w:r>
+              <w:rPr>
+                <w:rFonts w:asciiTheme="minorHAnsi" w:eastAsia="Calibri" w:hAnsiTheme="minorHAnsi" w:cstheme="minorHAnsi"/>
+                <w:kern w:val="0"/>
+                <w:sz w:val="26"/>
+                <w:szCs w:val="26"/>
+                <w:lang w:eastAsia="en-US" w:bidi="ar-SA"/>
+              </w:rPr>
+              <w:t>G</w:t>
+            </w:r>
+            <w:r>
+              <w:rPr>
+                <w:rFonts w:asciiTheme="minorHAnsi" w:eastAsia="Calibri" w:hAnsiTheme="minorHAnsi" w:cstheme="minorHAnsi"/>
+                <w:kern w:val="0"/>
+                <w:sz w:val="26"/>
+                <w:szCs w:val="26"/>
+                <w:lang w:eastAsia="en-US" w:bidi="ar-SA"/>
+              </w:rPr>
+              <w:t>U</w:t>
+            </w:r>
+            <w:bookmarkStart w:id="2" w:name="_GoBack"/>
+            <w:bookmarkEnd w:id="2"/>
+            <w:r>
+              <w:rPr>
+                <w:rFonts w:asciiTheme="minorHAnsi" w:eastAsia="Calibri" w:hAnsiTheme="minorHAnsi" w:cstheme="minorHAnsi"/>
+                <w:kern w:val="0"/>
+                <w:sz w:val="26"/>
+                <w:szCs w:val="26"/>
+                <w:lang w:eastAsia="en-US" w:bidi="ar-SA"/>
+              </w:rPr>
+              <w:t>02</w:t>
+            </w:r>
+            <w:r>
+              <w:rPr>
+                <w:rFonts w:asciiTheme="minorHAnsi" w:eastAsia="Calibri" w:hAnsiTheme="minorHAnsi" w:cstheme="minorHAnsi"/>
+                <w:kern w:val="0"/>
+                <w:sz w:val="26"/>
+                <w:szCs w:val="26"/>
+                <w:lang w:eastAsia="en-US" w:bidi="ar-SA"/>
+              </w:rPr>
+              <w:t>, preme sul tasto “Diventa amministratore” ma le password non corrispondono</w:t>
             </w:r>
           </w:p>
         </w:tc>
@@ -19880,27 +19580,7 @@
                 <w:szCs w:val="26"/>
                 <w:lang w:eastAsia="en-US" w:bidi="ar-SA"/>
               </w:rPr>
-              <w:t>Il futuro amministratore</w:t>
-            </w:r>
-            <w:r>
-              <w:rPr>
-                <w:rFonts w:asciiTheme="minorHAnsi" w:eastAsia="Calibri" w:hAnsiTheme="minorHAnsi" w:cstheme="minorHAnsi"/>
-                <w:kern w:val="0"/>
-                <w:sz w:val="26"/>
-                <w:szCs w:val="26"/>
-                <w:lang w:eastAsia="en-US" w:bidi="ar-SA"/>
-              </w:rPr>
-              <w:t xml:space="preserve"> clicca sul pulsante “Diventa amministratore” e </w:t>
-            </w:r>
-            <w:r>
-              <w:rPr>
-                <w:rFonts w:asciiTheme="minorHAnsi" w:eastAsia="Calibri" w:hAnsiTheme="minorHAnsi" w:cstheme="minorHAnsi"/>
-                <w:kern w:val="0"/>
-                <w:sz w:val="26"/>
-                <w:szCs w:val="26"/>
-                <w:lang w:eastAsia="en-US" w:bidi="ar-SA"/>
-              </w:rPr>
-              <w:t>il futuro amministratore viene aggiunto al sistema</w:t>
+              <w:t>Il futuro amministratore clicca sul pulsante “Diventa amministratore” e il futuro amministratore viene aggiunto al sistema</w:t>
             </w:r>
           </w:p>
         </w:tc>
@@ -20129,8 +19809,6 @@
           <w:szCs w:val="26"/>
         </w:rPr>
       </w:pPr>
-      <w:bookmarkStart w:id="2" w:name="_GoBack"/>
-      <w:bookmarkEnd w:id="2"/>
     </w:p>
     <w:sectPr>
       <w:pgSz w:w="11900" w:h="16840"/>
@@ -24248,7 +23926,7 @@
 </file>
 
 <file path=customXml/itemProps1.xml><?xml version="1.0" encoding="utf-8"?>
-<ds:datastoreItem xmlns:ds="http://schemas.openxmlformats.org/officeDocument/2006/customXml" ds:itemID="{FB87FFD5-A970-45BA-949D-A9A02A88113A}">
+<ds:datastoreItem xmlns:ds="http://schemas.openxmlformats.org/officeDocument/2006/customXml" ds:itemID="{D28CD7BC-BE89-4755-A37D-3A2C5E28A54F}">
   <ds:schemaRefs>
     <ds:schemaRef ds:uri="http://schemas.openxmlformats.org/officeDocument/2006/bibliography"/>
   </ds:schemaRefs>

</xml_diff>